<commit_message>
feat (main): add files lab-7
</commit_message>
<xml_diff>
--- a/labs/lab06/report/Л06_Ясиновская_отчет.docx
+++ b/labs/lab06/report/Л06_Ясиновская_отчет.docx
@@ -7,13 +7,7 @@
         <w:pStyle w:val="Title"/>
       </w:pPr>
       <w:r>
-        <w:t xml:space="preserve">Шаблон</w:t>
-      </w:r>
-      <w:r>
-        <w:t xml:space="preserve"> </w:t>
-      </w:r>
-      <w:r>
-        <w:t xml:space="preserve">отчёта</w:t>
+        <w:t xml:space="preserve">Отчет</w:t>
       </w:r>
       <w:r>
         <w:t xml:space="preserve"> </w:t>
@@ -33,19 +27,25 @@
       <w:r>
         <w:t xml:space="preserve">работе</w:t>
       </w:r>
+      <w:r>
+        <w:t xml:space="preserve"> </w:t>
+      </w:r>
+      <w:r>
+        <w:t xml:space="preserve">№6</w:t>
+      </w:r>
     </w:p>
     <w:p>
       <w:pPr>
         <w:pStyle w:val="Subtitle"/>
       </w:pPr>
       <w:r>
-        <w:t xml:space="preserve">Простейший</w:t>
-      </w:r>
-      <w:r>
-        <w:t xml:space="preserve"> </w:t>
-      </w:r>
-      <w:r>
-        <w:t xml:space="preserve">вариант</w:t>
+        <w:t xml:space="preserve">Архитектура</w:t>
+      </w:r>
+      <w:r>
+        <w:t xml:space="preserve"> </w:t>
+      </w:r>
+      <w:r>
+        <w:t xml:space="preserve">компьютеров</w:t>
       </w:r>
     </w:p>
     <w:p>
@@ -109,44 +109,6 @@
       </w:pPr>
       <w:r>
         <w:t xml:space="preserve">Целью лабораторной работы является освоение арифметических инструкций языка ассемблера NASM</w:t>
-      </w:r>
-    </w:p>
-    <w:p>
-      <w:pPr>
-        <w:pStyle w:val="BodyText"/>
-      </w:pPr>
-      <w:r>
-        <w:t xml:space="preserve">sh;</w:t>
-      </w:r>
-      <w:r>
-        <w:t xml:space="preserve">@newham:2005:bash</w:t>
-      </w:r>
-      <w:r>
-        <w:t xml:space="preserve">;</w:t>
-      </w:r>
-      <w:r>
-        <w:t xml:space="preserve">@zarrelli:2017:bash</w:t>
-      </w:r>
-      <w:r>
-        <w:t xml:space="preserve">;</w:t>
-      </w:r>
-      <w:r>
-        <w:t xml:space="preserve">@robbins:2013:bash</w:t>
-      </w:r>
-      <w:r>
-        <w:t xml:space="preserve">;</w:t>
-      </w:r>
-      <w:r>
-        <w:t xml:space="preserve">@tannenbaum:arch-pc:ru</w:t>
-      </w:r>
-      <w:r>
-        <w:t xml:space="preserve">;</w:t>
-      </w:r>
-      <w:r>
-        <w:t xml:space="preserve">@tannenbaum:modern-os:ru</w:t>
-      </w:r>
-      <w:r>
-        <w:t xml:space="preserve">].</w:t>
       </w:r>
     </w:p>
     <w:bookmarkEnd w:id="20"/>
@@ -424,31 +386,7 @@
         <w:pStyle w:val="BodyText"/>
       </w:pPr>
       <w:r>
-        <w:t xml:space="preserve">Создала исполняемый файл и запустила его. В выводе получаем символ с кодом 10. В таблице ASCII ему соответствует символ</w:t>
-      </w:r>
-      <w:r>
-        <w:t xml:space="preserve"> </w:t>
-      </w:r>
-      <w:r>
-        <w:t xml:space="preserve">“</w:t>
-      </w:r>
-      <w:r>
-        <w:t xml:space="preserve">LF,</w:t>
-      </w:r>
-      <w:r>
-        <w:t xml:space="preserve"> </w:t>
-      </w:r>
-      <w:r>
-        <w:t xml:space="preserve">.</w:t>
-      </w:r>
-      <w:r>
-        <w:t xml:space="preserve">”</w:t>
-      </w:r>
-      <w:r>
-        <w:t xml:space="preserve"> </w:t>
-      </w:r>
-      <w:r>
-        <w:t xml:space="preserve">На экране он не отображается.</w:t>
+        <w:t xml:space="preserve">Создала исполняемый файл и запустила его. Теперь вывелся символ с кодом 10, это символ перевода строки. Этот символ не отображается при выводе на экран.</w:t>
       </w:r>
     </w:p>
     <w:p>
@@ -1687,7 +1625,7 @@
         <w:pStyle w:val="FirstParagraph"/>
       </w:pPr>
       <w:r>
-        <w:t xml:space="preserve">Создала файл для программы вычисления выражения 𝑦 = 𝑓(𝑥)</w:t>
+        <w:t xml:space="preserve">Создала файл для программы вычисления выражения y = f(x)</w:t>
       </w:r>
     </w:p>
     <w:p>
@@ -2165,7 +2103,7 @@
         <w:pStyle w:val="BodyText"/>
       </w:pPr>
       <w:r>
-        <w:t xml:space="preserve">Листинг 6.3. Программа вычисления выражения 𝑓(𝑥) = (5 ∗ 2 + 3)/3</w:t>
+        <w:t xml:space="preserve">Листинг 6.3. Программа вычисления выражения f(x) = (5 * 2 + 3)/3</w:t>
       </w:r>
       <w:r>
         <w:t xml:space="preserve"> </w:t>

</xml_diff>